<commit_message>
Wrote some of the proposal
#5
</commit_message>
<xml_diff>
--- a/Design & Documentation/BYUI Hackathon Proposal.docx
+++ b/Design & Documentation/BYUI Hackathon Proposal.docx
@@ -6,17 +6,605 @@
       <w:pPr>
         <w:jc w:val="center"/>
         <w:rPr>
+          <w:b/>
+          <w:bCs/>
           <w:sz w:val="36"/>
           <w:szCs w:val="36"/>
         </w:rPr>
       </w:pPr>
       <w:r>
         <w:rPr>
+          <w:b/>
+          <w:bCs/>
           <w:sz w:val="36"/>
           <w:szCs w:val="36"/>
         </w:rPr>
         <w:t>BYUI Hackathon Proposal</w:t>
       </w:r>
+    </w:p>
+    <w:p>
+      <w:pPr>
+        <w:jc w:val="center"/>
+        <w:rPr>
+          <w:b/>
+          <w:bCs/>
+          <w:sz w:val="28"/>
+          <w:szCs w:val="28"/>
+        </w:rPr>
+      </w:pPr>
+      <w:r>
+        <w:rPr>
+          <w:b/>
+          <w:bCs/>
+          <w:sz w:val="28"/>
+          <w:szCs w:val="28"/>
+        </w:rPr>
+        <w:t xml:space="preserve">Title: </w:t>
+      </w:r>
+    </w:p>
+    <w:p>
+      <w:pPr>
+        <w:jc w:val="center"/>
+        <w:rPr>
+          <w:sz w:val="28"/>
+          <w:szCs w:val="28"/>
+        </w:rPr>
+      </w:pPr>
+      <w:r>
+        <w:rPr>
+          <w:sz w:val="28"/>
+          <w:szCs w:val="28"/>
+        </w:rPr>
+        <w:t>People Tracking Prototype</w:t>
+      </w:r>
+    </w:p>
+    <w:p>
+      <w:pPr>
+        <w:jc w:val="center"/>
+        <w:rPr>
+          <w:sz w:val="28"/>
+          <w:szCs w:val="28"/>
+        </w:rPr>
+      </w:pPr>
+    </w:p>
+    <w:p>
+      <w:pPr>
+        <w:jc w:val="center"/>
+        <w:rPr>
+          <w:b/>
+          <w:bCs/>
+          <w:sz w:val="28"/>
+          <w:szCs w:val="28"/>
+        </w:rPr>
+      </w:pPr>
+      <w:r>
+        <w:rPr>
+          <w:b/>
+          <w:bCs/>
+          <w:sz w:val="28"/>
+          <w:szCs w:val="28"/>
+        </w:rPr>
+        <w:t xml:space="preserve">Team Name: </w:t>
+      </w:r>
+    </w:p>
+    <w:p>
+      <w:pPr>
+        <w:jc w:val="center"/>
+        <w:rPr>
+          <w:sz w:val="28"/>
+          <w:szCs w:val="28"/>
+        </w:rPr>
+      </w:pPr>
+      <w:r>
+        <w:rPr>
+          <w:sz w:val="28"/>
+          <w:szCs w:val="28"/>
+        </w:rPr>
+        <w:t>Team 41</w:t>
+      </w:r>
+    </w:p>
+    <w:p>
+      <w:pPr>
+        <w:jc w:val="center"/>
+        <w:rPr>
+          <w:sz w:val="28"/>
+          <w:szCs w:val="28"/>
+        </w:rPr>
+      </w:pPr>
+    </w:p>
+    <w:p>
+      <w:pPr>
+        <w:jc w:val="center"/>
+        <w:rPr>
+          <w:b/>
+          <w:bCs/>
+          <w:sz w:val="28"/>
+          <w:szCs w:val="28"/>
+        </w:rPr>
+      </w:pPr>
+      <w:r>
+        <w:rPr>
+          <w:b/>
+          <w:bCs/>
+          <w:sz w:val="28"/>
+          <w:szCs w:val="28"/>
+        </w:rPr>
+        <w:t xml:space="preserve">Members: </w:t>
+      </w:r>
+    </w:p>
+    <w:p>
+      <w:pPr>
+        <w:jc w:val="center"/>
+        <w:rPr>
+          <w:sz w:val="28"/>
+          <w:szCs w:val="28"/>
+        </w:rPr>
+      </w:pPr>
+      <w:r>
+        <w:rPr>
+          <w:sz w:val="28"/>
+          <w:szCs w:val="28"/>
+        </w:rPr>
+        <w:t>Seth Chen</w:t>
+      </w:r>
+      <w:r>
+        <w:rPr>
+          <w:sz w:val="28"/>
+          <w:szCs w:val="28"/>
+        </w:rPr>
+        <w:t xml:space="preserve"> (Resnet-50 model, </w:t>
+      </w:r>
+      <w:r>
+        <w:rPr>
+          <w:sz w:val="28"/>
+          <w:szCs w:val="28"/>
+        </w:rPr>
+        <w:t>Flask)</w:t>
+      </w:r>
+      <w:r>
+        <w:rPr>
+          <w:sz w:val="28"/>
+          <w:szCs w:val="28"/>
+        </w:rPr>
+        <w:t>, Simon Sung</w:t>
+      </w:r>
+      <w:r>
+        <w:rPr>
+          <w:sz w:val="28"/>
+          <w:szCs w:val="28"/>
+        </w:rPr>
+        <w:t xml:space="preserve"> (Frontend, Firebase)</w:t>
+      </w:r>
+    </w:p>
+    <w:p>
+      <w:pPr>
+        <w:jc w:val="center"/>
+        <w:rPr>
+          <w:sz w:val="28"/>
+          <w:szCs w:val="28"/>
+        </w:rPr>
+      </w:pPr>
+    </w:p>
+    <w:p>
+      <w:pPr>
+        <w:jc w:val="center"/>
+        <w:rPr>
+          <w:b/>
+          <w:bCs/>
+          <w:sz w:val="28"/>
+          <w:szCs w:val="28"/>
+        </w:rPr>
+      </w:pPr>
+      <w:r>
+        <w:rPr>
+          <w:b/>
+          <w:bCs/>
+          <w:sz w:val="28"/>
+          <w:szCs w:val="28"/>
+        </w:rPr>
+        <w:t>Pro</w:t>
+      </w:r>
+      <w:r>
+        <w:rPr>
+          <w:b/>
+          <w:bCs/>
+          <w:sz w:val="28"/>
+          <w:szCs w:val="28"/>
+        </w:rPr>
+        <w:t xml:space="preserve">blem </w:t>
+      </w:r>
+      <w:r>
+        <w:rPr>
+          <w:b/>
+          <w:bCs/>
+          <w:sz w:val="28"/>
+          <w:szCs w:val="28"/>
+        </w:rPr>
+        <w:t>s</w:t>
+      </w:r>
+      <w:r>
+        <w:rPr>
+          <w:b/>
+          <w:bCs/>
+          <w:sz w:val="28"/>
+          <w:szCs w:val="28"/>
+        </w:rPr>
+        <w:t>tatement:</w:t>
+      </w:r>
+    </w:p>
+    <w:p>
+      <w:pPr>
+        <w:jc w:val="center"/>
+        <w:rPr>
+          <w:sz w:val="28"/>
+          <w:szCs w:val="28"/>
+        </w:rPr>
+      </w:pPr>
+      <w:r>
+        <w:rPr>
+          <w:sz w:val="28"/>
+          <w:szCs w:val="28"/>
+        </w:rPr>
+        <w:t xml:space="preserve">Our goal is to provide a </w:t>
+      </w:r>
+      <w:r>
+        <w:rPr>
+          <w:sz w:val="28"/>
+          <w:szCs w:val="28"/>
+        </w:rPr>
+        <w:t xml:space="preserve">solution to gym and I-center </w:t>
+      </w:r>
+      <w:r>
+        <w:rPr>
+          <w:sz w:val="28"/>
+          <w:szCs w:val="28"/>
+        </w:rPr>
+        <w:t xml:space="preserve">at BYUI </w:t>
+      </w:r>
+      <w:r>
+        <w:rPr>
+          <w:sz w:val="28"/>
+          <w:szCs w:val="28"/>
+        </w:rPr>
+        <w:t xml:space="preserve">where </w:t>
+      </w:r>
+      <w:r>
+        <w:rPr>
+          <w:sz w:val="28"/>
+          <w:szCs w:val="28"/>
+        </w:rPr>
+        <w:t xml:space="preserve">they need to know how many people </w:t>
+      </w:r>
+      <w:r>
+        <w:rPr>
+          <w:sz w:val="28"/>
+          <w:szCs w:val="28"/>
+        </w:rPr>
+        <w:t xml:space="preserve">in and out there are daily. This solution is not meant to be the final </w:t>
+      </w:r>
+      <w:r>
+        <w:rPr>
+          <w:sz w:val="28"/>
+          <w:szCs w:val="28"/>
+        </w:rPr>
+        <w:t>one that they would adapt to. The people problem only serves as an initiative</w:t>
+      </w:r>
+      <w:r>
+        <w:rPr>
+          <w:sz w:val="28"/>
+          <w:szCs w:val="28"/>
+        </w:rPr>
+        <w:t xml:space="preserve"> of this project.</w:t>
+      </w:r>
+    </w:p>
+    <w:p>
+      <w:pPr>
+        <w:jc w:val="center"/>
+        <w:rPr>
+          <w:sz w:val="28"/>
+          <w:szCs w:val="28"/>
+        </w:rPr>
+      </w:pPr>
+    </w:p>
+    <w:p>
+      <w:pPr>
+        <w:jc w:val="center"/>
+        <w:rPr>
+          <w:b/>
+          <w:bCs/>
+          <w:sz w:val="28"/>
+          <w:szCs w:val="28"/>
+        </w:rPr>
+      </w:pPr>
+      <w:r>
+        <w:rPr>
+          <w:b/>
+          <w:bCs/>
+          <w:sz w:val="28"/>
+          <w:szCs w:val="28"/>
+        </w:rPr>
+        <w:t>Proposed Solution:</w:t>
+      </w:r>
+    </w:p>
+    <w:p>
+      <w:pPr>
+        <w:jc w:val="center"/>
+        <w:rPr>
+          <w:sz w:val="28"/>
+          <w:szCs w:val="28"/>
+        </w:rPr>
+      </w:pPr>
+      <w:r>
+        <w:rPr>
+          <w:sz w:val="28"/>
+          <w:szCs w:val="28"/>
+        </w:rPr>
+        <w:t xml:space="preserve">Our prototype would consist of </w:t>
+      </w:r>
+      <w:r>
+        <w:rPr>
+          <w:sz w:val="28"/>
+          <w:szCs w:val="28"/>
+        </w:rPr>
+        <w:t xml:space="preserve">a web, a Flask app, </w:t>
+      </w:r>
+      <w:r>
+        <w:rPr>
+          <w:sz w:val="28"/>
+          <w:szCs w:val="28"/>
+        </w:rPr>
+        <w:t xml:space="preserve">Firebase, </w:t>
+      </w:r>
+      <w:r>
+        <w:rPr>
+          <w:sz w:val="28"/>
+          <w:szCs w:val="28"/>
+        </w:rPr>
+        <w:t>and an object detection model</w:t>
+      </w:r>
+      <w:r>
+        <w:rPr>
+          <w:sz w:val="28"/>
+          <w:szCs w:val="28"/>
+        </w:rPr>
+        <w:t>. In this prototype, the web would serve as an entry to the client to upload an image</w:t>
+      </w:r>
+      <w:r>
+        <w:rPr>
+          <w:sz w:val="28"/>
+          <w:szCs w:val="28"/>
+        </w:rPr>
+        <w:t xml:space="preserve">, which is then sent by a http request caught by the Flask app. The app will then </w:t>
+      </w:r>
+      <w:r>
+        <w:rPr>
+          <w:sz w:val="28"/>
+          <w:szCs w:val="28"/>
+        </w:rPr>
+        <w:t xml:space="preserve">store the image on Firebase, as well as call the object detection model </w:t>
+      </w:r>
+      <w:r>
+        <w:rPr>
+          <w:sz w:val="28"/>
+          <w:szCs w:val="28"/>
+        </w:rPr>
+        <w:t xml:space="preserve">to process the image. Finally, a description consists of </w:t>
+      </w:r>
+      <w:r>
+        <w:rPr>
+          <w:sz w:val="28"/>
+          <w:szCs w:val="28"/>
+        </w:rPr>
+        <w:t xml:space="preserve">object labels and their respective confidence scores will be sent back to the client. </w:t>
+      </w:r>
+      <w:r>
+        <w:rPr>
+          <w:sz w:val="28"/>
+          <w:szCs w:val="28"/>
+        </w:rPr>
+        <w:t xml:space="preserve">Below are our DFD and flow chart to help specify any </w:t>
+      </w:r>
+      <w:r>
+        <w:rPr>
+          <w:sz w:val="28"/>
+          <w:szCs w:val="28"/>
+        </w:rPr>
+        <w:t>unexplained details:</w:t>
+      </w:r>
+    </w:p>
+    <w:p>
+      <w:pPr>
+        <w:jc w:val="center"/>
+        <w:rPr>
+          <w:sz w:val="28"/>
+          <w:szCs w:val="28"/>
+        </w:rPr>
+      </w:pPr>
+    </w:p>
+    <w:p>
+      <w:pPr>
+        <w:jc w:val="center"/>
+        <w:rPr>
+          <w:sz w:val="28"/>
+          <w:szCs w:val="28"/>
+        </w:rPr>
+      </w:pPr>
+      <w:r>
+        <w:rPr>
+          <w:sz w:val="28"/>
+          <w:szCs w:val="28"/>
+        </w:rPr>
+        <w:lastRenderedPageBreak/>
+        <w:t>(Placeholder for design charts)</w:t>
+      </w:r>
+    </w:p>
+    <w:p>
+      <w:pPr>
+        <w:jc w:val="center"/>
+        <w:rPr>
+          <w:sz w:val="28"/>
+          <w:szCs w:val="28"/>
+        </w:rPr>
+      </w:pPr>
+    </w:p>
+    <w:p>
+      <w:pPr>
+        <w:jc w:val="center"/>
+        <w:rPr>
+          <w:b/>
+          <w:bCs/>
+          <w:sz w:val="28"/>
+          <w:szCs w:val="28"/>
+        </w:rPr>
+      </w:pPr>
+      <w:r>
+        <w:rPr>
+          <w:b/>
+          <w:bCs/>
+          <w:sz w:val="28"/>
+          <w:szCs w:val="28"/>
+        </w:rPr>
+        <w:t>Technology Stack:</w:t>
+      </w:r>
+    </w:p>
+    <w:p>
+      <w:pPr>
+        <w:jc w:val="center"/>
+        <w:rPr>
+          <w:sz w:val="28"/>
+          <w:szCs w:val="28"/>
+        </w:rPr>
+      </w:pPr>
+      <w:r>
+        <w:rPr>
+          <w:sz w:val="28"/>
+          <w:szCs w:val="28"/>
+        </w:rPr>
+        <w:t>Frontend:</w:t>
+      </w:r>
+    </w:p>
+    <w:p>
+      <w:pPr>
+        <w:jc w:val="center"/>
+        <w:rPr>
+          <w:sz w:val="28"/>
+          <w:szCs w:val="28"/>
+        </w:rPr>
+      </w:pPr>
+      <w:r>
+        <w:rPr>
+          <w:sz w:val="28"/>
+          <w:szCs w:val="28"/>
+        </w:rPr>
+        <w:t>Placeholder</w:t>
+      </w:r>
+    </w:p>
+    <w:p>
+      <w:pPr>
+        <w:jc w:val="center"/>
+        <w:rPr>
+          <w:sz w:val="28"/>
+          <w:szCs w:val="28"/>
+        </w:rPr>
+      </w:pPr>
+    </w:p>
+    <w:p>
+      <w:pPr>
+        <w:jc w:val="center"/>
+        <w:rPr>
+          <w:sz w:val="28"/>
+          <w:szCs w:val="28"/>
+        </w:rPr>
+      </w:pPr>
+      <w:r>
+        <w:rPr>
+          <w:sz w:val="28"/>
+          <w:szCs w:val="28"/>
+        </w:rPr>
+        <w:t>Database/Backend:</w:t>
+      </w:r>
+    </w:p>
+    <w:p>
+      <w:pPr>
+        <w:jc w:val="center"/>
+        <w:rPr>
+          <w:sz w:val="28"/>
+          <w:szCs w:val="28"/>
+        </w:rPr>
+      </w:pPr>
+      <w:r>
+        <w:rPr>
+          <w:sz w:val="28"/>
+          <w:szCs w:val="28"/>
+        </w:rPr>
+        <w:t>Placeholder</w:t>
+      </w:r>
+    </w:p>
+    <w:p>
+      <w:pPr>
+        <w:jc w:val="center"/>
+        <w:rPr>
+          <w:sz w:val="28"/>
+          <w:szCs w:val="28"/>
+        </w:rPr>
+      </w:pPr>
+    </w:p>
+    <w:p>
+      <w:pPr>
+        <w:jc w:val="center"/>
+        <w:rPr>
+          <w:b/>
+          <w:bCs/>
+          <w:sz w:val="28"/>
+          <w:szCs w:val="28"/>
+        </w:rPr>
+      </w:pPr>
+      <w:r>
+        <w:rPr>
+          <w:b/>
+          <w:bCs/>
+          <w:sz w:val="28"/>
+          <w:szCs w:val="28"/>
+        </w:rPr>
+        <w:t>AI/ML:</w:t>
+      </w:r>
+    </w:p>
+    <w:p>
+      <w:pPr>
+        <w:jc w:val="center"/>
+        <w:rPr>
+          <w:sz w:val="28"/>
+          <w:szCs w:val="28"/>
+        </w:rPr>
+      </w:pPr>
+      <w:hyperlink r:id="rId4" w:history="1">
+        <w:r>
+          <w:rPr>
+            <w:rStyle w:val="Hyperlink"/>
+            <w:sz w:val="28"/>
+            <w:szCs w:val="28"/>
+          </w:rPr>
+          <w:t>Detr-resnet-50 Model</w:t>
+        </w:r>
+      </w:hyperlink>
+    </w:p>
+    <w:p>
+      <w:pPr>
+        <w:jc w:val="center"/>
+        <w:rPr>
+          <w:sz w:val="28"/>
+          <w:szCs w:val="28"/>
+        </w:rPr>
+      </w:pPr>
+    </w:p>
+    <w:p>
+      <w:pPr>
+        <w:jc w:val="center"/>
+        <w:rPr>
+          <w:sz w:val="28"/>
+          <w:szCs w:val="28"/>
+        </w:rPr>
+      </w:pPr>
     </w:p>
     <w:sectPr>
       <w:pgSz w:w="12240" w:h="15840"/>
@@ -945,6 +1533,29 @@
       <w:spacing w:val="5"/>
     </w:rPr>
   </w:style>
+  <w:style w:type="character" w:styleId="Hyperlink">
+    <w:name w:val="Hyperlink"/>
+    <w:basedOn w:val="DefaultParagraphFont"/>
+    <w:uiPriority w:val="99"/>
+    <w:unhideWhenUsed/>
+    <w:rsid w:val="00327273"/>
+    <w:rPr>
+      <w:color w:val="467886" w:themeColor="hyperlink"/>
+      <w:u w:val="single"/>
+    </w:rPr>
+  </w:style>
+  <w:style w:type="character" w:styleId="UnresolvedMention">
+    <w:name w:val="Unresolved Mention"/>
+    <w:basedOn w:val="DefaultParagraphFont"/>
+    <w:uiPriority w:val="99"/>
+    <w:semiHidden/>
+    <w:unhideWhenUsed/>
+    <w:rsid w:val="00327273"/>
+    <w:rPr>
+      <w:color w:val="605E5C"/>
+      <w:shd w:val="clear" w:color="auto" w:fill="E1DFDD"/>
+    </w:rPr>
+  </w:style>
 </w:styles>
 </file>
 

</xml_diff>